<commit_message>
added english translation of the user manual
</commit_message>
<xml_diff>
--- a/documentation/Anleitung_NDAS.docx
+++ b/documentation/Anleitung_NDAS.docx
@@ -8,23 +8,16 @@
         <w:jc w:val="both"/>
       </w:pPr>
       <w:r>
-        <w:t>Anleitung zur Verwendung des System-</w:t>
-      </w:r>
-      <w:proofErr w:type="spellStart"/>
-      <w:r>
-        <w:t>Novelty</w:t>
-      </w:r>
-      <w:proofErr w:type="spellEnd"/>
-      <w:r>
-        <w:t>-</w:t>
-      </w:r>
-      <w:proofErr w:type="spellStart"/>
-      <w:r>
-        <w:t>Detection</w:t>
-      </w:r>
-      <w:proofErr w:type="spellEnd"/>
-      <w:r>
-        <w:t>-Systems</w:t>
+        <w:t xml:space="preserve">Anleitung zur Verwendung des </w:t>
+      </w:r>
+      <w:r>
+        <w:t>Novelty-Detection-</w:t>
+      </w:r>
+      <w:r>
+        <w:t>Analysis-</w:t>
+      </w:r>
+      <w:r>
+        <w:t>Systems</w:t>
       </w:r>
     </w:p>
     <w:p>
@@ -110,15 +103,7 @@
         <w:t>install_dependencies.bat</w:t>
       </w:r>
       <w:r>
-        <w:t xml:space="preserve"> ausgeführt werden. Anschließend kann man den Programmcode ausführen, in dem man das Python-Skript ndas.py ausführt. Detailliertere Informationen finden sich in der Entwickler-Anleitung im Ordner „NDAS/</w:t>
-      </w:r>
-      <w:proofErr w:type="spellStart"/>
-      <w:r>
-        <w:t>doc</w:t>
-      </w:r>
-      <w:proofErr w:type="spellEnd"/>
-      <w:r>
-        <w:t>“.</w:t>
+        <w:t xml:space="preserve"> ausgeführt werden. Anschließend kann man den Programmcode ausführen, in dem man das Python-Skript ndas.py ausführt. Detailliertere Informationen finden sich in der Entwickler-Anleitung im Ordner „NDAS/doc“.</w:t>
       </w:r>
     </w:p>
     <w:p>
@@ -207,15 +192,7 @@
         <w:t>Koordinatensystems befinden sich Steuerelemente, mithilfe derer ausgewählte Datenpunkte annotiert werden können.</w:t>
       </w:r>
       <w:r>
-        <w:t xml:space="preserve"> Zusätzlich können die ausgewählten Punkte manuell als </w:t>
-      </w:r>
-      <w:proofErr w:type="spellStart"/>
-      <w:r>
-        <w:t>Novelty</w:t>
-      </w:r>
-      <w:proofErr w:type="spellEnd"/>
-      <w:r>
-        <w:t xml:space="preserve"> markiert bzw. entmarkiert werden.</w:t>
+        <w:t xml:space="preserve"> Zusätzlich können die ausgewählten Punkte manuell als Novelty markiert bzw. entmarkiert werden.</w:t>
       </w:r>
       <w:r>
         <w:t xml:space="preserve"> Fährt man mit dem Mauszeiger über einen bestimmten Datenpunkt, zeigt ein kleiner Tooltip die genauen Koordinaten (Wert und Zeitpunkt) an.</w:t>
@@ -235,23 +212,7 @@
         <w:t xml:space="preserve">Analysis Settings, </w:t>
       </w:r>
       <w:r>
-        <w:t xml:space="preserve">kann ein </w:t>
-      </w:r>
-      <w:proofErr w:type="spellStart"/>
-      <w:r>
-        <w:t>Novelty</w:t>
-      </w:r>
-      <w:proofErr w:type="spellEnd"/>
-      <w:r>
-        <w:t>-</w:t>
-      </w:r>
-      <w:proofErr w:type="spellStart"/>
-      <w:r>
-        <w:t>Detection</w:t>
-      </w:r>
-      <w:proofErr w:type="spellEnd"/>
-      <w:r>
-        <w:t xml:space="preserve">-Algorithmus ausgewählt und ausgeführt werden. </w:t>
+        <w:t xml:space="preserve">kann ein Novelty-Detection-Algorithmus ausgewählt und ausgeführt werden. </w:t>
       </w:r>
       <w:r>
         <w:t xml:space="preserve">Im Bereich </w:t>
@@ -260,38 +221,16 @@
         <w:rPr>
           <w:i/>
         </w:rPr>
-        <w:t xml:space="preserve">Data </w:t>
-      </w:r>
-      <w:proofErr w:type="spellStart"/>
-      <w:r>
-        <w:rPr>
-          <w:i/>
-        </w:rPr>
-        <w:t>Slicing</w:t>
-      </w:r>
-      <w:proofErr w:type="spellEnd"/>
-      <w:r>
-        <w:rPr>
-          <w:i/>
-        </w:rPr>
-        <w:t xml:space="preserve"> </w:t>
+        <w:t xml:space="preserve">Data Slicing </w:t>
       </w:r>
       <w:r>
         <w:t xml:space="preserve">kann die Menge der Datenpunkte auf ein bestimmtes Intervall eingegrenzt werden. Im Bereich </w:t>
       </w:r>
-      <w:proofErr w:type="spellStart"/>
-      <w:r>
-        <w:rPr>
-          <w:i/>
-        </w:rPr>
-        <w:t>Visualization</w:t>
-      </w:r>
-      <w:proofErr w:type="spellEnd"/>
-      <w:r>
-        <w:rPr>
-          <w:i/>
-        </w:rPr>
-        <w:t xml:space="preserve"> </w:t>
+      <w:r>
+        <w:rPr>
+          <w:i/>
+        </w:rPr>
+        <w:t xml:space="preserve">Visualization </w:t>
       </w:r>
       <w:r>
         <w:t>können einige grafische Einstellungen am Plot vorgenommen werden. Zudem kann hier der darzustellende Plot ausgewählt werden, falls mehrere Parameter in den geladenen Daten verfügbar sind.</w:t>
@@ -304,21 +243,14 @@
       <w:r>
         <w:t xml:space="preserve">Nach dem Ausführen eines </w:t>
       </w:r>
-      <w:proofErr w:type="spellStart"/>
-      <w:r>
-        <w:t>Novelty</w:t>
-      </w:r>
-      <w:proofErr w:type="spellEnd"/>
-      <w:r>
-        <w:t>-</w:t>
-      </w:r>
-      <w:proofErr w:type="spellStart"/>
-      <w:r>
-        <w:t>Detection</w:t>
-      </w:r>
-      <w:proofErr w:type="spellEnd"/>
-      <w:r>
-        <w:t>-Algorithmus werden die Datenpunkte verschiedenfarbig markiert. Die verschiedenen Datenpunkte bedeuten im Einzelnen folgendes:</w:t>
+      <w:r>
+        <w:t xml:space="preserve">Novelty-Detection-Algorithmus werden die Datenpunkte verschiedenfarbig markiert. Die verschiedenen </w:t>
+      </w:r>
+      <w:r>
+        <w:t>Farben</w:t>
+      </w:r>
+      <w:r>
+        <w:t xml:space="preserve"> bedeuten im Einzelnen folgendes:</w:t>
       </w:r>
     </w:p>
     <w:p>
@@ -411,15 +343,7 @@
         <w:jc w:val="both"/>
       </w:pPr>
       <w:r>
-        <w:t xml:space="preserve">Ausführungen des </w:t>
-      </w:r>
-      <w:proofErr w:type="spellStart"/>
-      <w:r>
-        <w:t>Impuation</w:t>
-      </w:r>
-      <w:proofErr w:type="spellEnd"/>
-      <w:r>
-        <w:t xml:space="preserve"> (nächster Tab) erzeugen folgende zusätzliche Farben:</w:t>
+        <w:t>Ausführungen des Impuation (nächster Tab) erzeugen folgende zusätzliche Farben:</w:t>
       </w:r>
     </w:p>
     <w:p>
@@ -481,15 +405,7 @@
     </w:p>
     <w:p>
       <w:r>
-        <w:t xml:space="preserve">In der </w:t>
-      </w:r>
-      <w:proofErr w:type="spellStart"/>
-      <w:r>
-        <w:t>Imputationsansicht</w:t>
-      </w:r>
-      <w:proofErr w:type="spellEnd"/>
-      <w:r>
-        <w:t xml:space="preserve"> wird e</w:t>
+        <w:t>In der Imputationsansicht wird e</w:t>
       </w:r>
       <w:r>
         <w:t>in Überblick über die vorhandenen Daten gewährt.</w:t>
@@ -503,15 +419,7 @@
         <w:t>l</w:t>
       </w:r>
       <w:r>
-        <w:t xml:space="preserve">inken Seite werden die Zeitverläufe der im Datensatz vorhandenen Datenreihen, sowie die dazugehörigen Statistiken (Punktzahl, Wertebereich, Mittelwert, </w:t>
-      </w:r>
-      <w:proofErr w:type="spellStart"/>
-      <w:r>
-        <w:t>Quartile</w:t>
-      </w:r>
-      <w:proofErr w:type="spellEnd"/>
-      <w:r>
-        <w:t xml:space="preserve">) angegeben. </w:t>
+        <w:t xml:space="preserve">inken Seite werden die Zeitverläufe der im Datensatz vorhandenen Datenreihen, sowie die dazugehörigen Statistiken (Punktzahl, Wertebereich, Mittelwert, Quartile) angegeben. </w:t>
       </w:r>
       <w:r>
         <w:br/>
@@ -552,15 +460,7 @@
         <w:t xml:space="preserve"> </w:t>
       </w:r>
       <w:r>
-        <w:t xml:space="preserve">kann die </w:t>
-      </w:r>
-      <w:proofErr w:type="spellStart"/>
-      <w:r>
-        <w:t>Imputationsmethode</w:t>
-      </w:r>
-      <w:proofErr w:type="spellEnd"/>
-      <w:r>
-        <w:t xml:space="preserve"> gewählt werden. Der ermittelte Median-Zeitabstand zwischen Messungen ist dort zu finden. Darunter kann gewählt werden ob Zwischenpunkte erzeugt werden sollen um die Datendichte zu erhöhen (Dichte-Multiplikator). Schließlich kann per Knopfdruck eine Imputation durchgeführt werden.</w:t>
+        <w:t>kann die Imputationsmethode gewählt werden. Der ermittelte Median-Zeitabstand zwischen Messungen ist dort zu finden. Darunter kann gewählt werden ob Zwischenpunkte erzeugt werden sollen um die Datendichte zu erhöhen (Dichte-Multiplikator). Schließlich kann per Knopfdruck eine Imputation durchgeführt werden.</w:t>
       </w:r>
       <w:r>
         <w:br/>
@@ -573,148 +473,160 @@
           <w:i/>
           <w:iCs/>
         </w:rPr>
-        <w:t xml:space="preserve">Data </w:t>
-      </w:r>
-      <w:proofErr w:type="spellStart"/>
+        <w:t>Data Visualization Settings</w:t>
+      </w:r>
+      <w:r>
+        <w:t xml:space="preserve"> können Datenreihen versteckt w</w:t>
+      </w:r>
+      <w:r>
+        <w:t xml:space="preserve">erden, sowie der X-Betrachtungsbereich gewählt werden. Außerdem ist es hier möglich das Imputationsergebnis mit den Ursprungsdaten zu </w:t>
+      </w:r>
+      <w:r>
+        <w:t>vergleichen,</w:t>
+      </w:r>
+      <w:r>
+        <w:t xml:space="preserve"> indem die Toggle bedient wird.</w:t>
+      </w:r>
+      <w:r>
+        <w:br/>
+      </w:r>
+      <w:r>
+        <w:t xml:space="preserve">Mit Click auf </w:t>
+      </w:r>
       <w:r>
         <w:rPr>
           <w:i/>
           <w:iCs/>
         </w:rPr>
-        <w:t>Visualization</w:t>
-      </w:r>
-      <w:proofErr w:type="spellEnd"/>
+        <w:t>Apply</w:t>
+      </w:r>
+      <w:r>
+        <w:t xml:space="preserve"> </w:t>
+      </w:r>
       <w:r>
         <w:rPr>
           <w:i/>
           <w:iCs/>
         </w:rPr>
-        <w:t xml:space="preserve"> Settings</w:t>
-      </w:r>
-      <w:r>
-        <w:t xml:space="preserve"> können Datenreihen versteckt w</w:t>
-      </w:r>
-      <w:r>
-        <w:t xml:space="preserve">erden, sowie der X-Betrachtungsbereich gewählt werden. Außerdem ist es hier möglich das </w:t>
-      </w:r>
-      <w:proofErr w:type="spellStart"/>
-      <w:r>
-        <w:t>Imputationsergebnis</w:t>
-      </w:r>
-      <w:proofErr w:type="spellEnd"/>
-      <w:r>
-        <w:t xml:space="preserve"> mit den Ursprungsdaten zu </w:t>
-      </w:r>
-      <w:r>
-        <w:t>vergleichen,</w:t>
-      </w:r>
-      <w:r>
-        <w:t xml:space="preserve"> indem die </w:t>
-      </w:r>
-      <w:proofErr w:type="spellStart"/>
-      <w:r>
-        <w:t>Toggle</w:t>
-      </w:r>
-      <w:proofErr w:type="spellEnd"/>
-      <w:r>
-        <w:t xml:space="preserve"> bedient wird.</w:t>
+        <w:t>imputation results onto loaded dataset</w:t>
+      </w:r>
+      <w:r>
+        <w:t xml:space="preserve"> wird der interne</w:t>
+      </w:r>
+      <w:r>
+        <w:t xml:space="preserve"> Datensatz durch dir imputierten Werte ersetzt (sodass alle anderen Tabs dann mit den imputierten Daten arbeiten). </w:t>
+      </w:r>
+    </w:p>
+    <w:p>
+      <w:pPr>
+        <w:jc w:val="both"/>
+      </w:pPr>
+      <w:r>
+        <w:t xml:space="preserve">In der </w:t>
+      </w:r>
+      <w:r>
+        <w:rPr>
+          <w:i/>
+          <w:iCs/>
+        </w:rPr>
+        <w:t xml:space="preserve">Box Patient Information </w:t>
+      </w:r>
+      <w:r>
+        <w:t xml:space="preserve">werden schließlich Informationen </w:t>
+      </w:r>
+      <w:r>
+        <w:t>zum aktuellen Patienten</w:t>
+      </w:r>
+      <w:r>
+        <w:t xml:space="preserve"> angezeigt. Neben angaben wie ID, </w:t>
+      </w:r>
+      <w:r>
+        <w:t xml:space="preserve">Geschlecht, Alter, Ethnizität, Größe, Gewicht und BMI werden hier nochmal alle während des Betrachtungszeitraums auftretenden Diagnosen hervorgehoben. </w:t>
+      </w:r>
+      <w:r>
+        <w:t xml:space="preserve">Wenn die Maus über eine Diagnose gehalten </w:t>
+      </w:r>
+      <w:r>
+        <w:t>wird,</w:t>
+      </w:r>
+      <w:r>
+        <w:t xml:space="preserve"> erscheint die Bezeichnung der Diagnosegruppe, sowie ein Zeitverlauf der Diagnose (wann wurde sie hinzugefügt bzw. entfernt)</w:t>
+      </w:r>
+    </w:p>
+    <w:p>
+      <w:pPr>
+        <w:pStyle w:val="berschrift3"/>
+      </w:pPr>
+      <w:r>
+        <w:lastRenderedPageBreak/>
+        <w:t>Mass Error-Correction</w:t>
+      </w:r>
+    </w:p>
+    <w:p>
+      <w:r>
+        <w:t xml:space="preserve">In diesem Bereich kann Novelty-Detection und Imputation automatisiert auf mehrere Patientendaten parallel durchgeführt werden. Der Bereich ist von den anderen Bereichen entkoppelt. Zunächst müssen die zu korrigierenden Patientendaten ausgewählt und ein Zielordner (sowie Namenszusatz) gewählt werden. Weiterhin </w:t>
+      </w:r>
+      <w:r>
+        <w:t>kann gewählt werden ob zusätzlich eine „Maskenmatrix“ exportiert wird</w:t>
+      </w:r>
+      <w:r>
+        <w:t>,</w:t>
+      </w:r>
+      <w:r>
+        <w:t xml:space="preserve"> die darstellt welche Werte verändert wurden.</w:t>
       </w:r>
       <w:r>
         <w:br/>
-      </w:r>
-      <w:r>
-        <w:t xml:space="preserve">Mit Click auf </w:t>
-      </w:r>
-      <w:proofErr w:type="spellStart"/>
+        <w:t>Schließlich werden die Detektions- und Imputations-Methoden gewählt.</w:t>
+      </w:r>
+    </w:p>
+    <w:p>
+      <w:r>
+        <w:t>Durch Drücken</w:t>
+      </w:r>
+      <w:r>
+        <w:t xml:space="preserve"> der ausführen Taste wird die Datenkorrektion mit den gewählten Optionen gestartet. Ein Fortschrittsbalken zeigt den a</w:t>
+      </w:r>
+      <w:r>
+        <w:t>l</w:t>
+      </w:r>
+      <w:r>
+        <w:t xml:space="preserve">lgemeinen Fortschritt sowie die errechnete übrige Zeit an. Darunter wird für die aktuell aktiven Operationen deren individueller Fortschritt gezeigt. </w:t>
+      </w:r>
+      <w:r>
+        <w:t xml:space="preserve">Mittels des </w:t>
+      </w:r>
       <w:r>
         <w:rPr>
           <w:i/>
           <w:iCs/>
         </w:rPr>
-        <w:t>Apply</w:t>
-      </w:r>
-      <w:proofErr w:type="spellEnd"/>
-      <w:r>
-        <w:t xml:space="preserve"> </w:t>
-      </w:r>
-      <w:proofErr w:type="spellStart"/>
-      <w:r>
-        <w:rPr>
-          <w:i/>
-          <w:iCs/>
-        </w:rPr>
-        <w:t>imputation</w:t>
-      </w:r>
-      <w:proofErr w:type="spellEnd"/>
-      <w:r>
-        <w:rPr>
-          <w:i/>
-          <w:iCs/>
-        </w:rPr>
-        <w:t xml:space="preserve"> </w:t>
-      </w:r>
-      <w:proofErr w:type="spellStart"/>
-      <w:r>
-        <w:rPr>
-          <w:i/>
-          <w:iCs/>
-        </w:rPr>
-        <w:t>results</w:t>
-      </w:r>
-      <w:proofErr w:type="spellEnd"/>
-      <w:r>
-        <w:rPr>
-          <w:i/>
-          <w:iCs/>
-        </w:rPr>
-        <w:t xml:space="preserve"> </w:t>
-      </w:r>
-      <w:proofErr w:type="spellStart"/>
-      <w:r>
-        <w:rPr>
-          <w:i/>
-          <w:iCs/>
-        </w:rPr>
-        <w:t>onto</w:t>
-      </w:r>
-      <w:proofErr w:type="spellEnd"/>
-      <w:r>
-        <w:rPr>
-          <w:i/>
-          <w:iCs/>
-        </w:rPr>
-        <w:t xml:space="preserve"> </w:t>
-      </w:r>
-      <w:proofErr w:type="spellStart"/>
-      <w:r>
-        <w:rPr>
-          <w:i/>
-          <w:iCs/>
-        </w:rPr>
-        <w:t>loaded</w:t>
-      </w:r>
-      <w:proofErr w:type="spellEnd"/>
-      <w:r>
-        <w:rPr>
-          <w:i/>
-          <w:iCs/>
-        </w:rPr>
-        <w:t xml:space="preserve"> </w:t>
-      </w:r>
-      <w:proofErr w:type="spellStart"/>
-      <w:r>
-        <w:rPr>
-          <w:i/>
-          <w:iCs/>
-        </w:rPr>
-        <w:t>dataset</w:t>
-      </w:r>
-      <w:proofErr w:type="spellEnd"/>
-      <w:r>
-        <w:t xml:space="preserve"> wird der interne</w:t>
-      </w:r>
-      <w:r>
-        <w:t xml:space="preserve"> Datensatz durch dir imputierten Werte ersetzt (sodass alle anderen Tabs dann mit den imputierten Daten arbeiten). </w:t>
+        <w:t>Early Stop</w:t>
+      </w:r>
+      <w:r>
+        <w:t xml:space="preserve"> Knopfes kann die Ausführung frühzeitig beendet werden. Hier werden die noch nicht begonnenen Datenkorrektionen abgebrochen, sodass nur noch die Laufenden Prozesse beendet werden müssen.</w:t>
+      </w:r>
+    </w:p>
+    <w:p>
+      <w:pPr>
+        <w:pStyle w:val="berschrift3"/>
+      </w:pPr>
+      <w:r>
+        <w:t>Statistics</w:t>
+      </w:r>
+    </w:p>
+    <w:p>
+      <w:r>
+        <w:t>In diesem Bereich werden einige statistische Informationen über die importierten Patientendaten grafisch dargestellt.</w:t>
+      </w:r>
+    </w:p>
+    <w:p>
+      <w:pPr>
+        <w:pStyle w:val="berschrift3"/>
+        <w:jc w:val="both"/>
+      </w:pPr>
+      <w:r>
+        <w:t>Data Inspector</w:t>
       </w:r>
     </w:p>
     <w:p>
@@ -727,192 +639,43 @@
       <w:r>
         <w:rPr>
           <w:i/>
-          <w:iCs/>
-        </w:rPr>
-        <w:t xml:space="preserve">Box Patient Information </w:t>
-      </w:r>
-      <w:r>
-        <w:t xml:space="preserve">werden schließlich Informationen </w:t>
-      </w:r>
-      <w:r>
-        <w:t>zum aktuellen Patienten</w:t>
-      </w:r>
-      <w:r>
-        <w:t xml:space="preserve"> angezeigt. Neben angaben wie ID, </w:t>
-      </w:r>
-      <w:r>
-        <w:t xml:space="preserve">Geschlecht, Alter, Ethnizität, Größe, Gewicht und BMI werden hier nochmal alle während des Betrachtungszeitraums auftretenden Diagnosen hervorgehoben. </w:t>
-      </w:r>
-      <w:r>
-        <w:t xml:space="preserve">Wenn die Maus über eine Diagnose gehalten </w:t>
-      </w:r>
-      <w:r>
-        <w:t>wird,</w:t>
-      </w:r>
-      <w:r>
-        <w:t xml:space="preserve"> erscheint die Bezeichnung der Diagnosegruppe, sowie ein Zeitverlauf der Diagnose (wann wurde sie hinzugefügt bzw. entfernt)</w:t>
+        </w:rPr>
+        <w:t>Data Inspector-</w:t>
+      </w:r>
+      <w:r>
+        <w:t xml:space="preserve">Ansicht werden die importieren Patientendaten komplett in tabellarischer Form dargestellt. </w:t>
+      </w:r>
+      <w:r>
+        <w:t>Die Datensätze können durch Klick auf die entsprechenden Spaltennamen sortiert werden.</w:t>
       </w:r>
     </w:p>
     <w:p>
       <w:pPr>
         <w:pStyle w:val="berschrift3"/>
-      </w:pPr>
-      <w:proofErr w:type="spellStart"/>
-      <w:r>
-        <w:lastRenderedPageBreak/>
-        <w:t>Mass</w:t>
-      </w:r>
-      <w:proofErr w:type="spellEnd"/>
-      <w:r>
-        <w:t xml:space="preserve"> Error-</w:t>
-      </w:r>
-      <w:proofErr w:type="spellStart"/>
-      <w:r>
-        <w:t>Correction</w:t>
-      </w:r>
-      <w:proofErr w:type="spellEnd"/>
-    </w:p>
-    <w:p>
-      <w:r>
-        <w:t xml:space="preserve">In diesem Bereich kann </w:t>
-      </w:r>
-      <w:proofErr w:type="spellStart"/>
-      <w:r>
-        <w:t>Novelty-Detection</w:t>
-      </w:r>
-      <w:proofErr w:type="spellEnd"/>
-      <w:r>
-        <w:t xml:space="preserve"> und Imputation automatisiert auf mehrere Patientendaten parallel durchgeführt werden. Der Bereich ist von den anderen Bereichen entkoppelt. Zunächst müssen die zu korrigierenden Patientendaten ausgewählt und ein Zielordner (sowie Namenszusatz) gewählt werden. Weiterhin </w:t>
-      </w:r>
-      <w:r>
-        <w:t>kann gewählt werden ob zusätzlich eine „Maskenmatrix“ exportiert wird</w:t>
-      </w:r>
-      <w:r>
-        <w:t>,</w:t>
-      </w:r>
-      <w:r>
-        <w:t xml:space="preserve"> die darstellt welche Werte verändert wurden.</w:t>
-      </w:r>
-      <w:r>
-        <w:br/>
-        <w:t xml:space="preserve">Schließlich werden die Detektions- und </w:t>
-      </w:r>
-      <w:proofErr w:type="spellStart"/>
-      <w:r>
-        <w:t>Imputations</w:t>
-      </w:r>
-      <w:proofErr w:type="spellEnd"/>
-      <w:r>
-        <w:t>-Methoden gewählt.</w:t>
-      </w:r>
-    </w:p>
-    <w:p>
-      <w:r>
-        <w:t>Durch Drücken</w:t>
-      </w:r>
-      <w:r>
-        <w:t xml:space="preserve"> der ausführen Taste wird die Datenkorrektion mit den gewählten Optionen gestartet. Ein Fortschrittsbalken zeigt den a</w:t>
-      </w:r>
-      <w:r>
-        <w:t>l</w:t>
-      </w:r>
-      <w:r>
-        <w:t xml:space="preserve">lgemeinen Fortschritt sowie die errechnete übrige Zeit an. Darunter wird für die aktuell aktiven Operationen deren individueller Fortschritt gezeigt. </w:t>
-      </w:r>
-      <w:r>
-        <w:t xml:space="preserve">Mittels des </w:t>
-      </w:r>
-      <w:r>
-        <w:rPr>
-          <w:i/>
-          <w:iCs/>
-        </w:rPr>
-        <w:t xml:space="preserve">Early </w:t>
-      </w:r>
-      <w:proofErr w:type="spellStart"/>
-      <w:r>
-        <w:rPr>
-          <w:i/>
-          <w:iCs/>
-        </w:rPr>
-        <w:t>Stop</w:t>
-      </w:r>
-      <w:proofErr w:type="spellEnd"/>
-      <w:r>
-        <w:t xml:space="preserve"> Knopfes kann die Ausführung frühzeitig beendet werden. Hier werden die noch nicht begonnenen Datenkorrektionen abgebrochen, sodass nur noch die Laufenden Prozesse beendet werden müssen.</w:t>
+        <w:jc w:val="both"/>
+      </w:pPr>
+      <w:r>
+        <w:t>Data Generator</w:t>
+      </w:r>
+    </w:p>
+    <w:p>
+      <w:pPr>
+        <w:jc w:val="both"/>
+      </w:pPr>
+      <w:r>
+        <w:t>Hier können Testdaten generiert werden, mithilfe derer die Funktionalitäten des Programms ausprobiert werden können.</w:t>
+      </w:r>
+      <w:r>
+        <w:t xml:space="preserve"> Hierbei können verschiedene Anomalien eingebaut werden.</w:t>
+      </w:r>
+      <w:r>
+        <w:t xml:space="preserve"> (Dieser Tab wird aktuell überarbeitet und ist daher nicht aktiv)</w:t>
       </w:r>
     </w:p>
     <w:p>
       <w:pPr>
         <w:pStyle w:val="berschrift3"/>
       </w:pPr>
-      <w:proofErr w:type="spellStart"/>
-      <w:r>
-        <w:t>Statistics</w:t>
-      </w:r>
-      <w:proofErr w:type="spellEnd"/>
-    </w:p>
-    <w:p>
-      <w:r>
-        <w:t>In diesem Bereich werden einige statistische Informationen über die importierten Patientendaten grafisch dargestellt.</w:t>
-      </w:r>
-    </w:p>
-    <w:p>
-      <w:pPr>
-        <w:pStyle w:val="berschrift3"/>
-        <w:jc w:val="both"/>
-      </w:pPr>
-      <w:r>
-        <w:t>Data Inspector</w:t>
-      </w:r>
-    </w:p>
-    <w:p>
-      <w:pPr>
-        <w:jc w:val="both"/>
-      </w:pPr>
-      <w:r>
-        <w:t xml:space="preserve">In der </w:t>
-      </w:r>
-      <w:r>
-        <w:rPr>
-          <w:i/>
-        </w:rPr>
-        <w:t>Data Inspector-</w:t>
-      </w:r>
-      <w:r>
-        <w:t xml:space="preserve">Ansicht werden die importieren Patientendaten komplett in tabellarischer Form dargestellt. </w:t>
-      </w:r>
-      <w:r>
-        <w:t>Die Datensätze können durch Klick auf die entsprechenden Spaltennamen sortiert werden.</w:t>
-      </w:r>
-    </w:p>
-    <w:p>
-      <w:pPr>
-        <w:pStyle w:val="berschrift3"/>
-        <w:jc w:val="both"/>
-      </w:pPr>
-      <w:r>
-        <w:t>Data Generator</w:t>
-      </w:r>
-    </w:p>
-    <w:p>
-      <w:pPr>
-        <w:jc w:val="both"/>
-      </w:pPr>
-      <w:r>
-        <w:t>Hier können Testdaten generiert werden, mithilfe derer die Funktionalitäten des Programms ausprobiert werden können.</w:t>
-      </w:r>
-      <w:r>
-        <w:t xml:space="preserve"> Hierbei können verschiedene Anomalien eingebaut werden.</w:t>
-      </w:r>
-      <w:r>
-        <w:t xml:space="preserve"> (Dieser Tab wird aktuell überarbeitet und ist daher nicht aktiv)</w:t>
-      </w:r>
-    </w:p>
-    <w:p>
-      <w:pPr>
-        <w:pStyle w:val="berschrift3"/>
-      </w:pPr>
       <w:r>
         <w:t>Benchmark</w:t>
       </w:r>
@@ -922,31 +685,7 @@
         <w:jc w:val="both"/>
       </w:pPr>
       <w:r>
-        <w:t xml:space="preserve">Das </w:t>
-      </w:r>
-      <w:proofErr w:type="spellStart"/>
-      <w:r>
-        <w:t>Benchmarksystem</w:t>
-      </w:r>
-      <w:proofErr w:type="spellEnd"/>
-      <w:r>
-        <w:t xml:space="preserve"> baut auf dem Datengenerator auf und ermöglicht es, verschiedene </w:t>
-      </w:r>
-      <w:proofErr w:type="spellStart"/>
-      <w:r>
-        <w:t>Novelty</w:t>
-      </w:r>
-      <w:proofErr w:type="spellEnd"/>
-      <w:r>
-        <w:t>-</w:t>
-      </w:r>
-      <w:proofErr w:type="spellStart"/>
-      <w:r>
-        <w:t>Detection</w:t>
-      </w:r>
-      <w:proofErr w:type="spellEnd"/>
-      <w:r>
-        <w:t xml:space="preserve">-Algorithmen zu testen. </w:t>
+        <w:t xml:space="preserve">Das Benchmarksystem baut auf dem Datengenerator auf und ermöglicht es, verschiedene Novelty-Detection-Algorithmen zu testen. </w:t>
       </w:r>
       <w:r>
         <w:t>Im ersten Schritt werden die Testdaten generiert, im zweiten Schritt werden die zu testenden Algorithmen ausgewählt und anschließend erhält man eine Übersicht, anhand derer zu erkennen ist, wie gut der Algorithmus Anomalien erkannt hat. Dies funktioniert logischerweise nur auf generierten Testdaten, bei denen die Anomalien bereits im Vorfeld bekannt sind.</w:t>

</xml_diff>

<commit_message>
updated user manual, added english translation
</commit_message>
<xml_diff>
--- a/documentation/Anleitung_NDAS.docx
+++ b/documentation/Anleitung_NDAS.docx
@@ -1,6 +1,6 @@
 
 <file path=word/document.xml><?xml version="1.0" encoding="utf-8"?>
-<w:document xmlns:wpc="http://schemas.microsoft.com/office/word/2010/wordprocessingCanvas" xmlns:cx="http://schemas.microsoft.com/office/drawing/2014/chartex" xmlns:cx1="http://schemas.microsoft.com/office/drawing/2015/9/8/chartex" xmlns:cx2="http://schemas.microsoft.com/office/drawing/2015/10/21/chartex" xmlns:cx3="http://schemas.microsoft.com/office/drawing/2016/5/9/chartex" xmlns:cx4="http://schemas.microsoft.com/office/drawing/2016/5/10/chartex" xmlns:cx5="http://schemas.microsoft.com/office/drawing/2016/5/11/chartex" xmlns:cx6="http://schemas.microsoft.com/office/drawing/2016/5/12/chartex" xmlns:cx7="http://schemas.microsoft.com/office/drawing/2016/5/13/chartex" xmlns:cx8="http://schemas.microsoft.com/office/drawing/2016/5/14/chartex" xmlns:mc="http://schemas.openxmlformats.org/markup-compatibility/2006" xmlns:aink="http://schemas.microsoft.com/office/drawing/2016/ink" xmlns:am3d="http://schemas.microsoft.com/office/drawing/2017/model3d" xmlns:o="urn:schemas-microsoft-com:office:office" xmlns:r="http://schemas.openxmlformats.org/officeDocument/2006/relationships" xmlns:m="http://schemas.openxmlformats.org/officeDocument/2006/math" xmlns:v="urn:schemas-microsoft-com:vml" xmlns:wp14="http://schemas.microsoft.com/office/word/2010/wordprocessingDrawing" xmlns:wp="http://schemas.openxmlformats.org/drawingml/2006/wordprocessingDrawing" xmlns:w10="urn:schemas-microsoft-com:office:word" xmlns:w="http://schemas.openxmlformats.org/wordprocessingml/2006/main" xmlns:w14="http://schemas.microsoft.com/office/word/2010/wordml" xmlns:w15="http://schemas.microsoft.com/office/word/2012/wordml" xmlns:w16cex="http://schemas.microsoft.com/office/word/2018/wordml/cex" xmlns:w16cid="http://schemas.microsoft.com/office/word/2016/wordml/cid" xmlns:w16="http://schemas.microsoft.com/office/word/2018/wordml" xmlns:w16sdtdh="http://schemas.microsoft.com/office/word/2020/wordml/sdtdatahash" xmlns:w16se="http://schemas.microsoft.com/office/word/2015/wordml/symex" xmlns:wpg="http://schemas.microsoft.com/office/word/2010/wordprocessingGroup" xmlns:wpi="http://schemas.microsoft.com/office/word/2010/wordprocessingInk" xmlns:wne="http://schemas.microsoft.com/office/word/2006/wordml" xmlns:wps="http://schemas.microsoft.com/office/word/2010/wordprocessingShape" mc:Ignorable="w14 w15 w16se w16cid w16 w16cex w16sdtdh wp14">
+<w:document xmlns:wpc="http://schemas.microsoft.com/office/word/2010/wordprocessingCanvas" xmlns:cx="http://schemas.microsoft.com/office/drawing/2014/chartex" xmlns:cx1="http://schemas.microsoft.com/office/drawing/2015/9/8/chartex" xmlns:cx2="http://schemas.microsoft.com/office/drawing/2015/10/21/chartex" xmlns:cx3="http://schemas.microsoft.com/office/drawing/2016/5/9/chartex" xmlns:cx4="http://schemas.microsoft.com/office/drawing/2016/5/10/chartex" xmlns:cx5="http://schemas.microsoft.com/office/drawing/2016/5/11/chartex" xmlns:cx6="http://schemas.microsoft.com/office/drawing/2016/5/12/chartex" xmlns:cx7="http://schemas.microsoft.com/office/drawing/2016/5/13/chartex" xmlns:cx8="http://schemas.microsoft.com/office/drawing/2016/5/14/chartex" xmlns:mc="http://schemas.openxmlformats.org/markup-compatibility/2006" xmlns:aink="http://schemas.microsoft.com/office/drawing/2016/ink" xmlns:am3d="http://schemas.microsoft.com/office/drawing/2017/model3d" xmlns:o="urn:schemas-microsoft-com:office:office" xmlns:oel="http://schemas.microsoft.com/office/2019/extlst" xmlns:r="http://schemas.openxmlformats.org/officeDocument/2006/relationships" xmlns:m="http://schemas.openxmlformats.org/officeDocument/2006/math" xmlns:v="urn:schemas-microsoft-com:vml" xmlns:wp14="http://schemas.microsoft.com/office/word/2010/wordprocessingDrawing" xmlns:wp="http://schemas.openxmlformats.org/drawingml/2006/wordprocessingDrawing" xmlns:w10="urn:schemas-microsoft-com:office:word" xmlns:w="http://schemas.openxmlformats.org/wordprocessingml/2006/main" xmlns:w14="http://schemas.microsoft.com/office/word/2010/wordml" xmlns:w15="http://schemas.microsoft.com/office/word/2012/wordml" xmlns:w16cex="http://schemas.microsoft.com/office/word/2018/wordml/cex" xmlns:w16cid="http://schemas.microsoft.com/office/word/2016/wordml/cid" xmlns:w16="http://schemas.microsoft.com/office/word/2018/wordml" xmlns:w16sdtdh="http://schemas.microsoft.com/office/word/2020/wordml/sdtdatahash" xmlns:w16se="http://schemas.microsoft.com/office/word/2015/wordml/symex" xmlns:wpg="http://schemas.microsoft.com/office/word/2010/wordprocessingGroup" xmlns:wpi="http://schemas.microsoft.com/office/word/2010/wordprocessingInk" xmlns:wne="http://schemas.microsoft.com/office/word/2006/wordml" xmlns:wps="http://schemas.microsoft.com/office/word/2010/wordprocessingShape" mc:Ignorable="w14 w15 w16se w16cid w16 w16cex w16sdtdh wp14">
   <w:body>
     <w:p>
       <w:pPr>
@@ -10,8 +10,21 @@
       <w:r>
         <w:t>Anleitung zur Verwendung des System-</w:t>
       </w:r>
-      <w:r>
-        <w:t>Novelty-Detection-Systems</w:t>
+      <w:proofErr w:type="spellStart"/>
+      <w:r>
+        <w:t>Novelty</w:t>
+      </w:r>
+      <w:proofErr w:type="spellEnd"/>
+      <w:r>
+        <w:t>-</w:t>
+      </w:r>
+      <w:proofErr w:type="spellStart"/>
+      <w:r>
+        <w:t>Detection</w:t>
+      </w:r>
+      <w:proofErr w:type="spellEnd"/>
+      <w:r>
+        <w:t>-Systems</w:t>
       </w:r>
     </w:p>
     <w:p>
@@ -63,14 +76,15 @@
     </w:p>
     <w:p>
       <w:pPr>
-        <w:jc w:val="both"/>
-      </w:pPr>
-    </w:p>
-    <w:p>
-      <w:pPr>
         <w:pStyle w:val="berschrift2"/>
         <w:jc w:val="both"/>
       </w:pPr>
+    </w:p>
+    <w:p>
+      <w:pPr>
+        <w:pStyle w:val="berschrift2"/>
+        <w:jc w:val="both"/>
+      </w:pPr>
       <w:r>
         <w:t>Start des Programms</w:t>
       </w:r>
@@ -80,110 +94,32 @@
         <w:jc w:val="both"/>
       </w:pPr>
       <w:r>
-        <w:t xml:space="preserve">Das Programm wurde mit der Programmiersprache Python geschrieben. </w:t>
-      </w:r>
-      <w:r>
-        <w:t xml:space="preserve">Zu dem Zeitpunkt, als diese Anleitung erstellt wurde, liegt das Programm ausschließlich in einer nicht-kompilierten </w:t>
-      </w:r>
-      <w:r>
-        <w:t xml:space="preserve">Version vor, d.h. es gibt keine ausführbare Datei. </w:t>
-      </w:r>
-      <w:r>
-        <w:t xml:space="preserve">Um es auszuführen, muss daher Python auf dem Computer installiert sein. Die neuesten Versionen zu den jeweiligen Betriebssystemen können unter folgendem Link heruntergeladen werden: </w:t>
-      </w:r>
-      <w:hyperlink r:id="rId5" w:history="1">
-        <w:r>
-          <w:rPr>
-            <w:rStyle w:val="Hyperlink"/>
-          </w:rPr>
-          <w:t>https://www.python.org/downloads/</w:t>
-        </w:r>
-      </w:hyperlink>
-    </w:p>
-    <w:p>
-      <w:pPr>
-        <w:jc w:val="both"/>
+        <w:t xml:space="preserve">Wenn Sie die Software lediglich benutzen und nicht weiterentwickeln wollen, können Sie sie einfach starten, indem sie die Datei „ndas.exe“ im Ordner NDAS ausführen. </w:t>
+      </w:r>
+    </w:p>
+    <w:p>
+      <w:pPr>
+        <w:jc w:val="both"/>
+      </w:pPr>
+      <w:r>
+        <w:t xml:space="preserve">Wenn Sie das Programm weiterentwickeln wollen, müssen Sie auf ihrem PC die korrekte Python-Version sowie alle notwendigen Python-Pakete installieren. Zur automatisierten Installation der Pakete kann das Skript </w:t>
+      </w:r>
+      <w:r>
         <w:rPr>
           <w:i/>
         </w:rPr>
-      </w:pPr>
-      <w:r>
-        <w:t>Zudem werden einige Python-</w:t>
-      </w:r>
-      <w:r>
-        <w:t>Module</w:t>
-      </w:r>
-      <w:r>
-        <w:t xml:space="preserve"> benötigt, die separat installiert werden müssen. In der Datei </w:t>
-      </w:r>
-      <w:r>
-        <w:rPr>
-          <w:i/>
-        </w:rPr>
-        <w:t xml:space="preserve">requirements.txt </w:t>
-      </w:r>
-      <w:r>
-        <w:t xml:space="preserve">sind diese Pakete alle aufgelistet. </w:t>
-      </w:r>
-      <w:r>
-        <w:t>Der Programmstart schlägt mit einer entsprechenden Fehlermeldung fehl</w:t>
-      </w:r>
-      <w:r>
-        <w:t xml:space="preserve">, wenn eines der Pakete nicht installiert wurde.  </w:t>
-      </w:r>
-      <w:r>
-        <w:t xml:space="preserve">Ein Modul kann installiert werden, indem in der Kommandozeile folgender Befehl eingegeben wird: </w:t>
-      </w:r>
-      <w:r>
-        <w:rPr>
-          <w:i/>
-        </w:rPr>
-        <w:t>python -m pip install &lt;paketname&gt;.</w:t>
-      </w:r>
-    </w:p>
-    <w:p>
-      <w:pPr>
-        <w:jc w:val="both"/>
-      </w:pPr>
-      <w:r>
-        <w:t xml:space="preserve">Eine detaillierte Anleitung zum Installieren von Modulen findet sich hier: </w:t>
-      </w:r>
-      <w:hyperlink r:id="rId6" w:history="1">
-        <w:r>
-          <w:rPr>
-            <w:rStyle w:val="Hyperlink"/>
-          </w:rPr>
-          <w:t>https://docs.python.org/3/installing/index.html</w:t>
-        </w:r>
-      </w:hyperlink>
-    </w:p>
-    <w:p>
-      <w:pPr>
-        <w:jc w:val="both"/>
-      </w:pPr>
-      <w:r>
-        <w:t xml:space="preserve">Da es bisher keine ausführbare Datei gibt, muss das entsprechende Python-Skript, welches als Einstiegspunkt des Programms dient, direkt über die Konsole aufgerufen werden. </w:t>
-      </w:r>
-      <w:r>
-        <w:t xml:space="preserve">Dieses Skript heißt </w:t>
-      </w:r>
-      <w:r>
-        <w:rPr>
-          <w:i/>
-        </w:rPr>
-        <w:t xml:space="preserve">ndas.py </w:t>
-      </w:r>
-      <w:r>
-        <w:t xml:space="preserve">(im Ordner NDAS). Um es aufzurufen, muss man also in der Kommandozeile in den Ordner NDAS wechseln und den Befehl </w:t>
-      </w:r>
-      <w:r>
-        <w:rPr>
-          <w:i/>
-        </w:rPr>
-        <w:t xml:space="preserve">python ndas.py </w:t>
-      </w:r>
-      <w:r>
-        <w:t>ausführen. Wenn Python und alle benötigten Module erfolgreich installiert wurden, startet das Programm und es öffnet sich die Hauptansicht.</w:t>
+        <w:t>install_dependencies.bat</w:t>
+      </w:r>
+      <w:r>
+        <w:t xml:space="preserve"> ausgeführt werden. Anschließend kann man den Programmcode ausführen, in dem man das Python-Skript ndas.py ausführt. Detailliertere Informationen finden sich in der Entwickler-Anleitung im Ordner „NDAS/</w:t>
+      </w:r>
+      <w:proofErr w:type="spellStart"/>
+      <w:r>
+        <w:t>doc</w:t>
+      </w:r>
+      <w:proofErr w:type="spellEnd"/>
+      <w:r>
+        <w:t>“.</w:t>
       </w:r>
     </w:p>
     <w:p>
@@ -213,44 +149,41 @@
         <w:jc w:val="both"/>
       </w:pPr>
       <w:r>
-        <w:t xml:space="preserve">Am oberen Bildschirmrand befindet sich eine Menüleiste, über welchen man Patientendaten importieren kann sowie der aktuelle Zustand gespeichert und der Plot in verschiedene Formate exportiert </w:t>
-      </w:r>
+        <w:t xml:space="preserve">Am oberen Bildschirmrand befindet sich eine Menüleiste, über welchen man Patientendaten importieren kann sowie der aktuelle Zustand gespeichert und der Plot in verschiedene Formate exportiert werden kann. </w:t>
+      </w:r>
+      <w:r>
+        <w:t>Unter der Menüleiste befinden sich einige Registerkarten, mit denen zwischen den verschiedenen Modulen der Software umgeschaltet werden kann.</w:t>
+      </w:r>
+    </w:p>
+    <w:p>
+      <w:pPr>
+        <w:pStyle w:val="berschrift3"/>
+        <w:jc w:val="both"/>
+      </w:pPr>
+      <w:r>
+        <w:t>Annotation</w:t>
+      </w:r>
+    </w:p>
+    <w:p>
+      <w:pPr>
+        <w:jc w:val="both"/>
+      </w:pPr>
+      <w:r>
+        <w:t xml:space="preserve">In der Annotationsansicht, die beim Programmstart geöffnet wird, befindet sich in der Mitte ein Koordinatensystem, indem die geladenen und ausgewählten Patientendaten dargestellt werden. Mithilfe der linken und rechten Maustaste sowie des Mausrads kann man die Ansicht beliebig verschieben, zoomen sowie strecken und stauchen. </w:t>
+      </w:r>
+      <w:r>
+        <w:t xml:space="preserve">Mithilfe eines Linksklicks auf einen Datenpunkt wird dieser Punkt selektiert. Zieht man bei gedrückter STRG-Taste mit der rechten Maustaste ein Fenster über mehrere Punkte, werden alle diese Punkte ausgewählt. </w:t>
+      </w:r>
+      <w:r>
+        <w:t>Oberhalb des Koordinatensystems befinden sich Steuerelemente, mithilfe derer ausgewählte Datenpunkte annotiert werden können.</w:t>
+      </w:r>
+    </w:p>
+    <w:p>
+      <w:pPr>
+        <w:jc w:val="both"/>
+      </w:pPr>
       <w:r>
         <w:lastRenderedPageBreak/>
-        <w:t xml:space="preserve">werden kann. </w:t>
-      </w:r>
-      <w:r>
-        <w:t>Unter der Menüleiste befinden sich einige Registerkarten, mit denen zwischen den verschiedenen Modulen der Software umgeschaltet werden kann.</w:t>
-      </w:r>
-    </w:p>
-    <w:p>
-      <w:pPr>
-        <w:pStyle w:val="berschrift3"/>
-        <w:jc w:val="both"/>
-      </w:pPr>
-      <w:r>
-        <w:t>Annotation</w:t>
-      </w:r>
-    </w:p>
-    <w:p>
-      <w:pPr>
-        <w:jc w:val="both"/>
-      </w:pPr>
-      <w:r>
-        <w:t xml:space="preserve">In der Annotationsansicht, die beim Programmstart geöffnet wird, befindet sich in der Mitte ein Koordinatensystem, indem die geladenen und ausgewählten Patientendaten dargestellt werden. Mithilfe der linken und rechten Maustaste sowie des Mausrads kann man die Ansicht beliebig verschieben, zoomen sowie strecken und stauchen. </w:t>
-      </w:r>
-      <w:r>
-        <w:t xml:space="preserve">Mithilfe eines Linksklicks auf einen Datenpunkt wird dieser Punkt selektiert. Zieht man bei gedrückter STRG-Taste mit der rechten Maustaste ein Fenster über mehrere Punkte, werden alle diese Punkte ausgewählt. </w:t>
-      </w:r>
-      <w:r>
-        <w:t>Oberhalb des Koordinatensystems befinden sich Steuerelemente, mithilfe derer ausgewählte Datenpunkte annotiert werden können.</w:t>
-      </w:r>
-    </w:p>
-    <w:p>
-      <w:pPr>
-        <w:jc w:val="both"/>
-      </w:pPr>
-      <w:r>
         <w:t xml:space="preserve">Auf der rechten Seite, innerhalb der Box </w:t>
       </w:r>
       <w:r>
@@ -260,7 +193,23 @@
         <w:t xml:space="preserve">Analysis Settings, </w:t>
       </w:r>
       <w:r>
-        <w:t xml:space="preserve">kann ein Novelty-Detection-Algorithmus ausgewählt und ausgeführt werden. </w:t>
+        <w:t xml:space="preserve">kann ein </w:t>
+      </w:r>
+      <w:proofErr w:type="spellStart"/>
+      <w:r>
+        <w:t>Novelty</w:t>
+      </w:r>
+      <w:proofErr w:type="spellEnd"/>
+      <w:r>
+        <w:t>-</w:t>
+      </w:r>
+      <w:proofErr w:type="spellStart"/>
+      <w:r>
+        <w:t>Detection</w:t>
+      </w:r>
+      <w:proofErr w:type="spellEnd"/>
+      <w:r>
+        <w:t xml:space="preserve">-Algorithmus ausgewählt und ausgeführt werden. </w:t>
       </w:r>
       <w:r>
         <w:t xml:space="preserve">Im Bereich </w:t>
@@ -269,16 +218,38 @@
         <w:rPr>
           <w:i/>
         </w:rPr>
-        <w:t xml:space="preserve">Data Slicing </w:t>
-      </w:r>
-      <w:r>
-        <w:t xml:space="preserve">kann die Menge der Datenpunkte auf ein bestimmtes Intervall eingegrenzt werden. Im Bereich </w:t>
-      </w:r>
+        <w:t xml:space="preserve">Data </w:t>
+      </w:r>
+      <w:proofErr w:type="spellStart"/>
       <w:r>
         <w:rPr>
           <w:i/>
         </w:rPr>
-        <w:t xml:space="preserve">Visualization </w:t>
+        <w:t>Slicing</w:t>
+      </w:r>
+      <w:proofErr w:type="spellEnd"/>
+      <w:r>
+        <w:rPr>
+          <w:i/>
+        </w:rPr>
+        <w:t xml:space="preserve"> </w:t>
+      </w:r>
+      <w:r>
+        <w:t xml:space="preserve">kann die Menge der Datenpunkte auf ein bestimmtes Intervall eingegrenzt werden. Im Bereich </w:t>
+      </w:r>
+      <w:proofErr w:type="spellStart"/>
+      <w:r>
+        <w:rPr>
+          <w:i/>
+        </w:rPr>
+        <w:t>Visualization</w:t>
+      </w:r>
+      <w:proofErr w:type="spellEnd"/>
+      <w:r>
+        <w:rPr>
+          <w:i/>
+        </w:rPr>
+        <w:t xml:space="preserve"> </w:t>
       </w:r>
       <w:r>
         <w:t>können einige grafische Einstellungen am Plot vorgenommen werden. Zudem kann hier der darzustellende Plot ausgewählt werden, falls mehrere Parameter in den geladenen Daten verfügbar sind.</w:t>
@@ -291,8 +262,21 @@
       <w:r>
         <w:t xml:space="preserve">Nach dem Ausführen eines </w:t>
       </w:r>
-      <w:r>
-        <w:t>Novelty-Detection-Algorithmus werden die Datenpunkte verschiedenfarbig markiert. Die verschiedenen Datenpunkte bedeuten im Einzelnen folgendes:</w:t>
+      <w:proofErr w:type="spellStart"/>
+      <w:r>
+        <w:t>Novelty</w:t>
+      </w:r>
+      <w:proofErr w:type="spellEnd"/>
+      <w:r>
+        <w:t>-</w:t>
+      </w:r>
+      <w:proofErr w:type="spellStart"/>
+      <w:r>
+        <w:t>Detection</w:t>
+      </w:r>
+      <w:proofErr w:type="spellEnd"/>
+      <w:r>
+        <w:t>-Algorithmus werden die Datenpunkte verschiedenfarbig markiert. Die verschiedenen Datenpunkte bedeuten im Einzelnen folgendes:</w:t>
       </w:r>
     </w:p>
     <w:p>
@@ -442,7 +426,31 @@
         <w:jc w:val="both"/>
       </w:pPr>
       <w:r>
-        <w:t xml:space="preserve">Das Benchmarksystem baut auf dem Datengenerator auf und ermöglicht es, verschiedene Novelty-Detection-Algorithmen zu testen. </w:t>
+        <w:t xml:space="preserve">Das </w:t>
+      </w:r>
+      <w:proofErr w:type="spellStart"/>
+      <w:r>
+        <w:t>Benchmarksystem</w:t>
+      </w:r>
+      <w:proofErr w:type="spellEnd"/>
+      <w:r>
+        <w:t xml:space="preserve"> baut auf dem Datengenerator auf und ermöglicht es, verschiedene </w:t>
+      </w:r>
+      <w:proofErr w:type="spellStart"/>
+      <w:r>
+        <w:t>Novelty</w:t>
+      </w:r>
+      <w:proofErr w:type="spellEnd"/>
+      <w:r>
+        <w:t>-</w:t>
+      </w:r>
+      <w:proofErr w:type="spellStart"/>
+      <w:r>
+        <w:t>Detection</w:t>
+      </w:r>
+      <w:proofErr w:type="spellEnd"/>
+      <w:r>
+        <w:t xml:space="preserve">-Algorithmen zu testen. </w:t>
       </w:r>
       <w:r>
         <w:t>Im ersten Schritt werden die Testdaten generiert, im zweiten Schritt werden die zu testenden Algorithmen ausgewählt und anschließend erhält man eine Übersicht, anhand derer zu erkennen ist, wie gut der Algorithmus Anomalien erkannt hat. Dies funktioniert logischerweise nur auf generierten Testdaten, bei denen die Anomalien bereits im Vorfeld bekannt sind.</w:t>
@@ -452,9 +460,11 @@
       <w:pPr>
         <w:pStyle w:val="berschrift3"/>
       </w:pPr>
+      <w:proofErr w:type="spellStart"/>
       <w:r>
         <w:t>Statistics</w:t>
       </w:r>
+      <w:proofErr w:type="spellEnd"/>
     </w:p>
     <w:p>
       <w:r>
@@ -472,7 +482,7 @@
 </file>
 
 <file path=word/numbering.xml><?xml version="1.0" encoding="utf-8"?>
-<w:numbering xmlns:wpc="http://schemas.microsoft.com/office/word/2010/wordprocessingCanvas" xmlns:cx="http://schemas.microsoft.com/office/drawing/2014/chartex" xmlns:cx1="http://schemas.microsoft.com/office/drawing/2015/9/8/chartex" xmlns:cx2="http://schemas.microsoft.com/office/drawing/2015/10/21/chartex" xmlns:cx3="http://schemas.microsoft.com/office/drawing/2016/5/9/chartex" xmlns:cx4="http://schemas.microsoft.com/office/drawing/2016/5/10/chartex" xmlns:cx5="http://schemas.microsoft.com/office/drawing/2016/5/11/chartex" xmlns:cx6="http://schemas.microsoft.com/office/drawing/2016/5/12/chartex" xmlns:cx7="http://schemas.microsoft.com/office/drawing/2016/5/13/chartex" xmlns:cx8="http://schemas.microsoft.com/office/drawing/2016/5/14/chartex" xmlns:mc="http://schemas.openxmlformats.org/markup-compatibility/2006" xmlns:aink="http://schemas.microsoft.com/office/drawing/2016/ink" xmlns:am3d="http://schemas.microsoft.com/office/drawing/2017/model3d" xmlns:o="urn:schemas-microsoft-com:office:office" xmlns:r="http://schemas.openxmlformats.org/officeDocument/2006/relationships" xmlns:m="http://schemas.openxmlformats.org/officeDocument/2006/math" xmlns:v="urn:schemas-microsoft-com:vml" xmlns:wp14="http://schemas.microsoft.com/office/word/2010/wordprocessingDrawing" xmlns:wp="http://schemas.openxmlformats.org/drawingml/2006/wordprocessingDrawing" xmlns:w10="urn:schemas-microsoft-com:office:word" xmlns:w="http://schemas.openxmlformats.org/wordprocessingml/2006/main" xmlns:w14="http://schemas.microsoft.com/office/word/2010/wordml" xmlns:w15="http://schemas.microsoft.com/office/word/2012/wordml" xmlns:w16cex="http://schemas.microsoft.com/office/word/2018/wordml/cex" xmlns:w16cid="http://schemas.microsoft.com/office/word/2016/wordml/cid" xmlns:w16="http://schemas.microsoft.com/office/word/2018/wordml" xmlns:w16sdtdh="http://schemas.microsoft.com/office/word/2020/wordml/sdtdatahash" xmlns:w16se="http://schemas.microsoft.com/office/word/2015/wordml/symex" xmlns:wpg="http://schemas.microsoft.com/office/word/2010/wordprocessingGroup" xmlns:wpi="http://schemas.microsoft.com/office/word/2010/wordprocessingInk" xmlns:wne="http://schemas.microsoft.com/office/word/2006/wordml" xmlns:wps="http://schemas.microsoft.com/office/word/2010/wordprocessingShape" mc:Ignorable="w14 w15 w16se w16cid w16 w16cex w16sdtdh wp14">
+<w:numbering xmlns:wpc="http://schemas.microsoft.com/office/word/2010/wordprocessingCanvas" xmlns:cx="http://schemas.microsoft.com/office/drawing/2014/chartex" xmlns:cx1="http://schemas.microsoft.com/office/drawing/2015/9/8/chartex" xmlns:cx2="http://schemas.microsoft.com/office/drawing/2015/10/21/chartex" xmlns:cx3="http://schemas.microsoft.com/office/drawing/2016/5/9/chartex" xmlns:cx4="http://schemas.microsoft.com/office/drawing/2016/5/10/chartex" xmlns:cx5="http://schemas.microsoft.com/office/drawing/2016/5/11/chartex" xmlns:cx6="http://schemas.microsoft.com/office/drawing/2016/5/12/chartex" xmlns:cx7="http://schemas.microsoft.com/office/drawing/2016/5/13/chartex" xmlns:cx8="http://schemas.microsoft.com/office/drawing/2016/5/14/chartex" xmlns:mc="http://schemas.openxmlformats.org/markup-compatibility/2006" xmlns:aink="http://schemas.microsoft.com/office/drawing/2016/ink" xmlns:am3d="http://schemas.microsoft.com/office/drawing/2017/model3d" xmlns:o="urn:schemas-microsoft-com:office:office" xmlns:oel="http://schemas.microsoft.com/office/2019/extlst" xmlns:r="http://schemas.openxmlformats.org/officeDocument/2006/relationships" xmlns:m="http://schemas.openxmlformats.org/officeDocument/2006/math" xmlns:v="urn:schemas-microsoft-com:vml" xmlns:wp14="http://schemas.microsoft.com/office/word/2010/wordprocessingDrawing" xmlns:wp="http://schemas.openxmlformats.org/drawingml/2006/wordprocessingDrawing" xmlns:w10="urn:schemas-microsoft-com:office:word" xmlns:w="http://schemas.openxmlformats.org/wordprocessingml/2006/main" xmlns:w14="http://schemas.microsoft.com/office/word/2010/wordml" xmlns:w15="http://schemas.microsoft.com/office/word/2012/wordml" xmlns:w16cex="http://schemas.microsoft.com/office/word/2018/wordml/cex" xmlns:w16cid="http://schemas.microsoft.com/office/word/2016/wordml/cid" xmlns:w16="http://schemas.microsoft.com/office/word/2018/wordml" xmlns:w16sdtdh="http://schemas.microsoft.com/office/word/2020/wordml/sdtdatahash" xmlns:w16se="http://schemas.microsoft.com/office/word/2015/wordml/symex" xmlns:wpg="http://schemas.microsoft.com/office/word/2010/wordprocessingGroup" xmlns:wpi="http://schemas.microsoft.com/office/word/2010/wordprocessingInk" xmlns:wne="http://schemas.microsoft.com/office/word/2006/wordml" xmlns:wps="http://schemas.microsoft.com/office/word/2010/wordprocessingShape" mc:Ignorable="w14 w15 w16se w16cid w16 w16cex w16sdtdh wp14">
   <w:abstractNum w:abstractNumId="0" w15:restartNumberingAfterBreak="0">
     <w:nsid w:val="7AB420F5"/>
     <w:multiLevelType w:val="hybridMultilevel"/>
@@ -585,7 +595,7 @@
       </w:rPr>
     </w:lvl>
   </w:abstractNum>
-  <w:num w:numId="1">
+  <w:num w:numId="1" w16cid:durableId="243345688">
     <w:abstractNumId w:val="0"/>
   </w:num>
 </w:numbering>

</xml_diff>